<commit_message>
Add log4j logging hierarchy order
</commit_message>
<xml_diff>
--- a/Spring Boot- TutorialsPoint.docx
+++ b/Spring Boot- TutorialsPoint.docx
@@ -87,7 +87,107 @@
           <w:color w:val="000000"/>
           <w:shd w:val="clear" w:color="auto" w:fill="FFFFFF"/>
         </w:rPr>
-        <w:t> annotation includes Auto- Configuration, Component Scan, and Spring Boot Configuration</w:t>
+        <w:t> annotation includes Auto- Configuration</w:t>
+      </w:r>
+      <w:r>
+        <w:rPr>
+          <w:rFonts w:ascii="Arial" w:hAnsi="Arial" w:cs="Arial"/>
+          <w:color w:val="000000"/>
+          <w:shd w:val="clear" w:color="auto" w:fill="FFFFFF"/>
+        </w:rPr>
+        <w:t>(</w:t>
+      </w:r>
+      <w:r>
+        <w:rPr>
+          <w:rFonts w:ascii="Arial" w:hAnsi="Arial" w:cs="Arial"/>
+          <w:b/>
+          <w:bCs/>
+          <w:color w:val="000000"/>
+          <w:shd w:val="clear" w:color="auto" w:fill="FFFFFF"/>
+        </w:rPr>
+        <w:t>@EnableAutoConfiguration</w:t>
+      </w:r>
+      <w:r>
+        <w:rPr>
+          <w:rFonts w:ascii="Arial" w:hAnsi="Arial" w:cs="Arial"/>
+          <w:b/>
+          <w:bCs/>
+          <w:color w:val="000000"/>
+          <w:shd w:val="clear" w:color="auto" w:fill="FFFFFF"/>
+        </w:rPr>
+        <w:t>)</w:t>
+      </w:r>
+      <w:r>
+        <w:rPr>
+          <w:rFonts w:ascii="Arial" w:hAnsi="Arial" w:cs="Arial"/>
+          <w:color w:val="000000"/>
+          <w:shd w:val="clear" w:color="auto" w:fill="FFFFFF"/>
+        </w:rPr>
+        <w:t>, Component Scan</w:t>
+      </w:r>
+      <w:r>
+        <w:rPr>
+          <w:rFonts w:ascii="Arial" w:hAnsi="Arial" w:cs="Arial"/>
+          <w:color w:val="000000"/>
+          <w:shd w:val="clear" w:color="auto" w:fill="FFFFFF"/>
+        </w:rPr>
+        <w:t>(</w:t>
+      </w:r>
+      <w:r>
+        <w:rPr>
+          <w:rFonts w:ascii="Arial" w:hAnsi="Arial" w:cs="Arial"/>
+          <w:b/>
+          <w:bCs/>
+          <w:color w:val="000000"/>
+          <w:shd w:val="clear" w:color="auto" w:fill="FFFFFF"/>
+        </w:rPr>
+        <w:t>@ComponentScan</w:t>
+      </w:r>
+      <w:r>
+        <w:rPr>
+          <w:rFonts w:ascii="Arial" w:hAnsi="Arial" w:cs="Arial"/>
+          <w:b/>
+          <w:bCs/>
+          <w:color w:val="000000"/>
+          <w:shd w:val="clear" w:color="auto" w:fill="FFFFFF"/>
+        </w:rPr>
+        <w:t>)</w:t>
+      </w:r>
+      <w:r>
+        <w:rPr>
+          <w:rFonts w:ascii="Arial" w:hAnsi="Arial" w:cs="Arial"/>
+          <w:color w:val="000000"/>
+          <w:shd w:val="clear" w:color="auto" w:fill="FFFFFF"/>
+        </w:rPr>
+        <w:t>, and Spring Boot Configuration</w:t>
+      </w:r>
+      <w:r>
+        <w:rPr>
+          <w:rFonts w:ascii="Arial" w:hAnsi="Arial" w:cs="Arial"/>
+          <w:color w:val="000000"/>
+          <w:shd w:val="clear" w:color="auto" w:fill="FFFFFF"/>
+        </w:rPr>
+        <w:t>(</w:t>
+      </w:r>
+      <w:r>
+        <w:rPr>
+          <w:rFonts w:ascii="Arial" w:hAnsi="Arial" w:cs="Arial"/>
+          <w:b/>
+          <w:bCs/>
+          <w:color w:val="000000"/>
+          <w:shd w:val="clear" w:color="auto" w:fill="FFFFFF"/>
+        </w:rPr>
+        <w:t>@SpringBootConfiguration</w:t>
+      </w:r>
+      <w:r>
+        <w:rPr>
+          <w:rFonts w:ascii="Arial" w:hAnsi="Arial" w:cs="Arial"/>
+          <w:b/>
+          <w:bCs/>
+          <w:color w:val="000000"/>
+          <w:shd w:val="clear" w:color="auto" w:fill="FFFFFF"/>
+        </w:rPr>
+        <w:t>)</w:t>
       </w:r>
     </w:p>
     <w:p>
@@ -100,6 +200,9 @@
       </w:pPr>
     </w:p>
     <w:p>
+      <w:pPr>
+        <w:pStyle w:val="Heading1"/>
+      </w:pPr>
       <w:r>
         <w:t>Spring Boot Starters</w:t>
       </w:r>
@@ -239,14 +342,126 @@
         <w:t> is used for writing Test cases.</w:t>
       </w:r>
     </w:p>
+    <w:p/>
     <w:p>
       <w:pPr>
-        <w:pStyle w:val="ListParagraph"/>
-        <w:numPr>
-          <w:ilvl w:val="0"/>
-          <w:numId w:val="1"/>
-        </w:numPr>
-      </w:pPr>
+        <w:pStyle w:val="Heading1"/>
+      </w:pPr>
+      <w:r>
+        <w:t>log4j logging hierarchy order</w:t>
+      </w:r>
+    </w:p>
+    <w:p>
+      <w:r>
+        <w:drawing>
+          <wp:inline distT="0" distB="0" distL="0" distR="0" wp14:anchorId="225827BC" wp14:editId="671C20B6">
+            <wp:extent cx="5943600" cy="2882900"/>
+            <wp:effectExtent l="0" t="0" r="0" b="0"/>
+            <wp:docPr id="2" name="Picture 2"/>
+            <wp:cNvGraphicFramePr>
+              <a:graphicFrameLocks xmlns:a="http://schemas.openxmlformats.org/drawingml/2006/main" noChangeAspect="1"/>
+            </wp:cNvGraphicFramePr>
+            <a:graphic xmlns:a="http://schemas.openxmlformats.org/drawingml/2006/main">
+              <a:graphicData uri="http://schemas.openxmlformats.org/drawingml/2006/picture">
+                <pic:pic xmlns:pic="http://schemas.openxmlformats.org/drawingml/2006/picture">
+                  <pic:nvPicPr>
+                    <pic:cNvPr id="1" name=""/>
+                    <pic:cNvPicPr/>
+                  </pic:nvPicPr>
+                  <pic:blipFill>
+                    <a:blip r:embed="rId5"/>
+                    <a:stretch>
+                      <a:fillRect/>
+                    </a:stretch>
+                  </pic:blipFill>
+                  <pic:spPr>
+                    <a:xfrm>
+                      <a:off x="0" y="0"/>
+                      <a:ext cx="5943600" cy="2882900"/>
+                    </a:xfrm>
+                    <a:prstGeom prst="rect">
+                      <a:avLst/>
+                    </a:prstGeom>
+                  </pic:spPr>
+                </pic:pic>
+              </a:graphicData>
+            </a:graphic>
+          </wp:inline>
+        </w:drawing>
+      </w:r>
+    </w:p>
+    <w:p>
+      <w:r>
+        <w:rPr>
+          <w:noProof/>
+        </w:rPr>
+        <mc:AlternateContent>
+          <mc:Choice Requires="wps">
+            <w:drawing>
+              <wp:inline distT="0" distB="0" distL="0" distR="0" wp14:anchorId="4E92224C" wp14:editId="59FC1874">
+                <wp:extent cx="304800" cy="304800"/>
+                <wp:effectExtent l="0" t="0" r="0" b="0"/>
+                <wp:docPr id="1" name="Rectangle 1" descr="Log Level"/>
+                <wp:cNvGraphicFramePr>
+                  <a:graphicFrameLocks xmlns:a="http://schemas.openxmlformats.org/drawingml/2006/main" noChangeAspect="1"/>
+                </wp:cNvGraphicFramePr>
+                <a:graphic xmlns:a="http://schemas.openxmlformats.org/drawingml/2006/main">
+                  <a:graphicData uri="http://schemas.microsoft.com/office/word/2010/wordprocessingShape">
+                    <wps:wsp>
+                      <wps:cNvSpPr>
+                        <a:spLocks noChangeAspect="1" noChangeArrowheads="1"/>
+                      </wps:cNvSpPr>
+                      <wps:spPr bwMode="auto">
+                        <a:xfrm>
+                          <a:off x="0" y="0"/>
+                          <a:ext cx="304800" cy="304800"/>
+                        </a:xfrm>
+                        <a:prstGeom prst="rect">
+                          <a:avLst/>
+                        </a:prstGeom>
+                        <a:noFill/>
+                        <a:ln>
+                          <a:noFill/>
+                        </a:ln>
+                        <a:extLst>
+                          <a:ext uri="{909E8E84-426E-40DD-AFC4-6F175D3DCCD1}">
+                            <a14:hiddenFill xmlns:a14="http://schemas.microsoft.com/office/drawing/2010/main">
+                              <a:solidFill>
+                                <a:srgbClr val="FFFFFF"/>
+                              </a:solidFill>
+                            </a14:hiddenFill>
+                          </a:ext>
+                          <a:ext uri="{91240B29-F687-4F45-9708-019B960494DF}">
+                            <a14:hiddenLine xmlns:a14="http://schemas.microsoft.com/office/drawing/2010/main" w="9525">
+                              <a:solidFill>
+                                <a:srgbClr val="000000"/>
+                              </a:solidFill>
+                              <a:miter lim="800000"/>
+                              <a:headEnd/>
+                              <a:tailEnd/>
+                            </a14:hiddenLine>
+                          </a:ext>
+                        </a:extLst>
+                      </wps:spPr>
+                      <wps:bodyPr rot="0" vert="horz" wrap="square" lIns="91440" tIns="45720" rIns="91440" bIns="45720" anchor="t" anchorCtr="0" upright="1">
+                        <a:noAutofit/>
+                      </wps:bodyPr>
+                    </wps:wsp>
+                  </a:graphicData>
+                </a:graphic>
+              </wp:inline>
+            </w:drawing>
+          </mc:Choice>
+          <mc:Fallback>
+            <w:pict>
+              <v:rect w14:anchorId="2F261F1A" id="Rectangle 1" o:spid="_x0000_s1026" alt="Log Level" style="width:24pt;height:24pt;visibility:visible;mso-wrap-style:square;mso-left-percent:-10001;mso-top-percent:-10001;mso-position-horizontal:absolute;mso-position-horizontal-relative:char;mso-position-vertical:absolute;mso-position-vertical-relative:line;mso-left-percent:-10001;mso-top-percent:-10001;v-text-anchor:top" o:gfxdata="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" filled="f" stroked="f">
+                <o:lock v:ext="edit" aspectratio="t"/>
+                <w10:anchorlock/>
+              </v:rect>
+            </w:pict>
+          </mc:Fallback>
+        </mc:AlternateContent>
+      </w:r>
     </w:p>
     <w:sectPr>
       <w:pgSz w:w="12240" w:h="15840"/>
@@ -894,6 +1109,27 @@
     <w:name w:val="Normal"/>
     <w:qFormat/>
   </w:style>
+  <w:style w:type="paragraph" w:styleId="Heading1">
+    <w:name w:val="heading 1"/>
+    <w:basedOn w:val="Normal"/>
+    <w:next w:val="Normal"/>
+    <w:link w:val="Heading1Char"/>
+    <w:uiPriority w:val="9"/>
+    <w:qFormat/>
+    <w:rsid w:val="00F57B23"/>
+    <w:pPr>
+      <w:keepNext/>
+      <w:keepLines/>
+      <w:spacing w:before="240" w:after="0"/>
+      <w:outlineLvl w:val="0"/>
+    </w:pPr>
+    <w:rPr>
+      <w:rFonts w:asciiTheme="majorHAnsi" w:eastAsiaTheme="majorEastAsia" w:hAnsiTheme="majorHAnsi" w:cstheme="majorBidi"/>
+      <w:color w:val="2F5496" w:themeColor="accent1" w:themeShade="BF"/>
+      <w:sz w:val="32"/>
+      <w:szCs w:val="32"/>
+    </w:rPr>
+  </w:style>
   <w:style w:type="character" w:default="1" w:styleId="DefaultParagraphFont">
     <w:name w:val="Default Paragraph Font"/>
     <w:uiPriority w:val="1"/>
@@ -931,6 +1167,19 @@
       <w:ind w:left="720"/>
       <w:contextualSpacing/>
     </w:pPr>
+  </w:style>
+  <w:style w:type="character" w:customStyle="1" w:styleId="Heading1Char">
+    <w:name w:val="Heading 1 Char"/>
+    <w:basedOn w:val="DefaultParagraphFont"/>
+    <w:link w:val="Heading1"/>
+    <w:uiPriority w:val="9"/>
+    <w:rsid w:val="00F57B23"/>
+    <w:rPr>
+      <w:rFonts w:asciiTheme="majorHAnsi" w:eastAsiaTheme="majorEastAsia" w:hAnsiTheme="majorHAnsi" w:cstheme="majorBidi"/>
+      <w:color w:val="2F5496" w:themeColor="accent1" w:themeShade="BF"/>
+      <w:sz w:val="32"/>
+      <w:szCs w:val="32"/>
+    </w:rPr>
   </w:style>
 </w:styles>
 </file>

</xml_diff>